<commit_message>
buat porto Instance log Collecting
</commit_message>
<xml_diff>
--- a/images/Jurnal_PKL_TKJ_3D_2024 Ganteng Januar.docx
+++ b/images/Jurnal_PKL_TKJ_3D_2024 Ganteng Januar.docx
@@ -1343,18 +1343,7 @@
           <w:szCs w:val="24"/>
           <w:lang w:val="id" w:eastAsia="zh-CN"/>
         </w:rPr>
-        <w:t>Btech memiliki produktifitas dan daya inovasi yang tinggi karena didukung oleh sumber daya manusia dengan pengetahuan dan keterampilan yang luar biasa serta infrastruktur kerja yang terpercaya dan handal. Lokasi kantor yang kondusif dan suasana kerja yang terbuka dan bersahabat juga mendukung Btech men</w:t>
-      </w:r>
-      <w:bookmarkStart w:id="0" w:name="_GoBack"/>
-      <w:bookmarkEnd w:id="0"/>
-      <w:r>
-        <w:rPr>
-          <w:rFonts w:ascii="Times New Roman" w:hAnsi="Times New Roman" w:eastAsia="Times New Roman" w:cs="Times New Roman"/>
-          <w:sz w:val="24"/>
-          <w:szCs w:val="24"/>
-          <w:lang w:val="id" w:eastAsia="zh-CN"/>
-        </w:rPr>
-        <w:t xml:space="preserve">jadi mampu memberikan solusi pada permasalahan-permasalahan pelanggan. </w:t>
+        <w:t xml:space="preserve">Btech memiliki produktifitas dan daya inovasi yang tinggi karena didukung oleh sumber daya manusia dengan pengetahuan dan keterampilan yang luar biasa serta infrastruktur kerja yang terpercaya dan handal. Lokasi kantor yang kondusif dan suasana kerja yang terbuka dan bersahabat juga mendukung Btech menjadi mampu memberikan solusi pada permasalahan-permasalahan pelanggan. </w:t>
       </w:r>
     </w:p>
     <w:p>
@@ -14968,6 +14957,12 @@
             <w:insideH w:val="single" w:color="auto" w:sz="4" w:space="0"/>
             <w:insideV w:val="single" w:color="auto" w:sz="4" w:space="0"/>
           </w:tblBorders>
+          <w:tblCellMar>
+            <w:top w:w="0" w:type="dxa"/>
+            <w:left w:w="108" w:type="dxa"/>
+            <w:bottom w:w="0" w:type="dxa"/>
+            <w:right w:w="108" w:type="dxa"/>
+          </w:tblCellMar>
         </w:tblPrEx>
         <w:trPr>
           <w:trHeight w:val="595" w:hRule="atLeast"/>
@@ -16074,13 +16069,23 @@
               <w:ind w:right="-23"/>
               <w:jc w:val="left"/>
               <w:rPr>
-                <w:rFonts w:ascii="Times New Roman" w:hAnsi="Times New Roman"/>
+                <w:rFonts w:hint="default" w:ascii="Times New Roman" w:hAnsi="Times New Roman"/>
                 <w:sz w:val="22"/>
                 <w:szCs w:val="22"/>
                 <w:shd w:val="clear" w:color="auto" w:fill="auto"/>
-                <w:lang w:eastAsia="ko-KR"/>
-              </w:rPr>
-            </w:pPr>
+                <w:lang w:val="en-US" w:eastAsia="ko-KR"/>
+              </w:rPr>
+            </w:pPr>
+            <w:r>
+              <w:rPr>
+                <w:rFonts w:hint="default" w:ascii="Times New Roman" w:hAnsi="Times New Roman"/>
+                <w:sz w:val="22"/>
+                <w:szCs w:val="22"/>
+                <w:shd w:val="clear" w:color="auto" w:fill="auto"/>
+                <w:lang w:val="en-US" w:eastAsia="ko-KR"/>
+              </w:rPr>
+              <w:t>Membuat Website Portofolio dan menyelesaikan Jurnal</w:t>
+            </w:r>
           </w:p>
         </w:tc>
         <w:tc>
@@ -16522,6 +16527,8 @@
           <w:lang w:eastAsia="ko-KR"/>
         </w:rPr>
       </w:pPr>
+      <w:bookmarkStart w:id="0" w:name="_GoBack"/>
+      <w:bookmarkEnd w:id="0"/>
     </w:p>
     <w:p>
       <w:pPr>
@@ -16718,12 +16725,6 @@
             <w:insideH w:val="single" w:color="auto" w:sz="4" w:space="0"/>
             <w:insideV w:val="single" w:color="auto" w:sz="4" w:space="0"/>
           </w:tblBorders>
-          <w:tblCellMar>
-            <w:top w:w="0" w:type="dxa"/>
-            <w:left w:w="108" w:type="dxa"/>
-            <w:bottom w:w="0" w:type="dxa"/>
-            <w:right w:w="108" w:type="dxa"/>
-          </w:tblCellMar>
         </w:tblPrEx>
         <w:trPr>
           <w:trHeight w:val="4123" w:hRule="atLeast"/>
@@ -17261,9 +17262,9 @@
               </w:rPr>
               <w:drawing>
                 <wp:inline distT="0" distB="0" distL="114300" distR="114300">
-                  <wp:extent cx="3042285" cy="1642110"/>
-                  <wp:effectExtent l="0" t="0" r="0" b="0"/>
-                  <wp:docPr id="6" name="Picture 6" descr="belajar"/>
+                  <wp:extent cx="3005455" cy="1624330"/>
+                  <wp:effectExtent l="0" t="0" r="12065" b="6350"/>
+                  <wp:docPr id="6" name="Picture 1" descr="IMG_256"/>
                   <wp:cNvGraphicFramePr>
                     <a:graphicFrameLocks xmlns:a="http://schemas.openxmlformats.org/drawingml/2006/main" noChangeAspect="1"/>
                   </wp:cNvGraphicFramePr>
@@ -17271,14 +17272,14 @@
                     <a:graphicData uri="http://schemas.openxmlformats.org/drawingml/2006/picture">
                       <pic:pic xmlns:pic="http://schemas.openxmlformats.org/drawingml/2006/picture">
                         <pic:nvPicPr>
-                          <pic:cNvPr id="6" name="Picture 6" descr="belajar"/>
+                          <pic:cNvPr id="6" name="Picture 1" descr="IMG_256"/>
                           <pic:cNvPicPr>
                             <a:picLocks noChangeAspect="1"/>
                           </pic:cNvPicPr>
                         </pic:nvPicPr>
                         <pic:blipFill>
                           <a:blip r:embed="rId16"/>
-                          <a:srcRect t="31408" b="28122"/>
+                          <a:srcRect t="27964"/>
                           <a:stretch>
                             <a:fillRect/>
                           </a:stretch>
@@ -17286,11 +17287,15 @@
                         <pic:spPr>
                           <a:xfrm>
                             <a:off x="0" y="0"/>
-                            <a:ext cx="3042285" cy="1642110"/>
+                            <a:ext cx="3005455" cy="1624330"/>
                           </a:xfrm>
                           <a:prstGeom prst="rect">
                             <a:avLst/>
                           </a:prstGeom>
+                          <a:noFill/>
+                          <a:ln w="9525">
+                            <a:noFill/>
+                          </a:ln>
                         </pic:spPr>
                       </pic:pic>
                     </a:graphicData>
@@ -17323,7 +17328,7 @@
                 <w:szCs w:val="20"/>
                 <w:lang w:val="en-US" w:eastAsia="ko-KR"/>
               </w:rPr>
-              <w:t>Mengerjakan Course CEPH Administration</w:t>
+              <w:t>Foto bersama Instruktur</w:t>
             </w:r>
           </w:p>
         </w:tc>
@@ -18037,6 +18042,7 @@
       <w:jc w:val="left"/>
     </w:pPr>
     <w:rPr>
+      <w:rFonts w:ascii="Times New Roman" w:hAnsi="Times New Roman" w:eastAsia="SimSun" w:cs="Times New Roman"/>
       <w:kern w:val="0"/>
       <w:sz w:val="24"/>
       <w:szCs w:val="24"/>
@@ -18081,6 +18087,7 @@
     <w:basedOn w:val="2"/>
     <w:link w:val="4"/>
     <w:semiHidden/>
+    <w:qFormat/>
     <w:uiPriority w:val="99"/>
     <w:rPr>
       <w:rFonts w:ascii="Tahoma" w:hAnsi="Tahoma" w:eastAsia="Calibri" w:cs="Tahoma"/>

</xml_diff>